<commit_message>
Correccion 2, entrega 1
</commit_message>
<xml_diff>
--- a/ME01-G12-[1152465561]-[1214735781].docx
+++ b/ME01-G12-[1152465561]-[1214735781].docx
@@ -1,6 +1,6 @@
 
 <file path=word/document.xml><?xml version="1.0" encoding="utf-8"?>
-<w:document xmlns:wpc="http://schemas.microsoft.com/office/word/2010/wordprocessingCanvas" xmlns:cx="http://schemas.microsoft.com/office/drawing/2014/chartex" xmlns:cx1="http://schemas.microsoft.com/office/drawing/2015/9/8/chartex" xmlns:cx2="http://schemas.microsoft.com/office/drawing/2015/10/21/chartex" xmlns:cx3="http://schemas.microsoft.com/office/drawing/2016/5/9/chartex" xmlns:cx4="http://schemas.microsoft.com/office/drawing/2016/5/10/chartex" xmlns:cx5="http://schemas.microsoft.com/office/drawing/2016/5/11/chartex" xmlns:cx6="http://schemas.microsoft.com/office/drawing/2016/5/12/chartex" xmlns:cx7="http://schemas.microsoft.com/office/drawing/2016/5/13/chartex" xmlns:cx8="http://schemas.microsoft.com/office/drawing/2016/5/14/chartex" xmlns:mc="http://schemas.openxmlformats.org/markup-compatibility/2006" xmlns:aink="http://schemas.microsoft.com/office/drawing/2016/ink" xmlns:am3d="http://schemas.microsoft.com/office/drawing/2017/model3d" xmlns:o="urn:schemas-microsoft-com:office:office" xmlns:oel="http://schemas.microsoft.com/office/2019/extlst" xmlns:r="http://schemas.openxmlformats.org/officeDocument/2006/relationships" xmlns:m="http://schemas.openxmlformats.org/officeDocument/2006/math" xmlns:v="urn:schemas-microsoft-com:vml" xmlns:wp14="http://schemas.microsoft.com/office/word/2010/wordprocessingDrawing" xmlns:wp="http://schemas.openxmlformats.org/drawingml/2006/wordprocessingDrawing" xmlns:w10="urn:schemas-microsoft-com:office:word" xmlns:w="http://schemas.openxmlformats.org/wordprocessingml/2006/main" xmlns:w14="http://schemas.microsoft.com/office/word/2010/wordml" xmlns:w15="http://schemas.microsoft.com/office/word/2012/wordml" xmlns:w16cex="http://schemas.microsoft.com/office/word/2018/wordml/cex" xmlns:w16cid="http://schemas.microsoft.com/office/word/2016/wordml/cid" xmlns:w16="http://schemas.microsoft.com/office/word/2018/wordml" xmlns:w16du="http://schemas.microsoft.com/office/word/2023/wordml/word16du" xmlns:w16sdtdh="http://schemas.microsoft.com/office/word/2020/wordml/sdtdatahash" xmlns:w16se="http://schemas.microsoft.com/office/word/2015/wordml/symex" xmlns:wpg="http://schemas.microsoft.com/office/word/2010/wordprocessingGroup" xmlns:wpi="http://schemas.microsoft.com/office/word/2010/wordprocessingInk" xmlns:wne="http://schemas.microsoft.com/office/word/2006/wordml" xmlns:wps="http://schemas.microsoft.com/office/word/2010/wordprocessingShape" mc:Ignorable="w14 w15 w16se w16cid w16 w16cex w16sdtdh w16du wp14">
+<w:document xmlns:wpc="http://schemas.microsoft.com/office/word/2010/wordprocessingCanvas" xmlns:cx="http://schemas.microsoft.com/office/drawing/2014/chartex" xmlns:cx1="http://schemas.microsoft.com/office/drawing/2015/9/8/chartex" xmlns:cx2="http://schemas.microsoft.com/office/drawing/2015/10/21/chartex" xmlns:cx3="http://schemas.microsoft.com/office/drawing/2016/5/9/chartex" xmlns:cx4="http://schemas.microsoft.com/office/drawing/2016/5/10/chartex" xmlns:cx5="http://schemas.microsoft.com/office/drawing/2016/5/11/chartex" xmlns:cx6="http://schemas.microsoft.com/office/drawing/2016/5/12/chartex" xmlns:cx7="http://schemas.microsoft.com/office/drawing/2016/5/13/chartex" xmlns:cx8="http://schemas.microsoft.com/office/drawing/2016/5/14/chartex" xmlns:mc="http://schemas.openxmlformats.org/markup-compatibility/2006" xmlns:aink="http://schemas.microsoft.com/office/drawing/2016/ink" xmlns:am3d="http://schemas.microsoft.com/office/drawing/2017/model3d" xmlns:o="urn:schemas-microsoft-com:office:office" xmlns:oel="http://schemas.microsoft.com/office/2019/extlst" xmlns:r="http://schemas.openxmlformats.org/officeDocument/2006/relationships" xmlns:m="http://schemas.openxmlformats.org/officeDocument/2006/math" xmlns:v="urn:schemas-microsoft-com:vml" xmlns:wp14="http://schemas.microsoft.com/office/word/2010/wordprocessingDrawing" xmlns:wp="http://schemas.openxmlformats.org/drawingml/2006/wordprocessingDrawing" xmlns:w10="urn:schemas-microsoft-com:office:word" xmlns:w="http://schemas.openxmlformats.org/wordprocessingml/2006/main" xmlns:w14="http://schemas.microsoft.com/office/word/2010/wordml" xmlns:w15="http://schemas.microsoft.com/office/word/2012/wordml" xmlns:w16cex="http://schemas.microsoft.com/office/word/2018/wordml/cex" xmlns:w16cid="http://schemas.microsoft.com/office/word/2016/wordml/cid" xmlns:w16="http://schemas.microsoft.com/office/word/2018/wordml" xmlns:w16sdtdh="http://schemas.microsoft.com/office/word/2020/wordml/sdtdatahash" xmlns:w16se="http://schemas.microsoft.com/office/word/2015/wordml/symex" xmlns:wpg="http://schemas.microsoft.com/office/word/2010/wordprocessingGroup" xmlns:wpi="http://schemas.microsoft.com/office/word/2010/wordprocessingInk" xmlns:wne="http://schemas.microsoft.com/office/word/2006/wordml" xmlns:wps="http://schemas.microsoft.com/office/word/2010/wordprocessingShape" mc:Ignorable="w14 w15 w16se w16cid w16 w16cex w16sdtdh wp14">
   <w:body>
     <w:p>
       <w:pPr>
@@ -357,7 +357,25 @@
         <w:jc w:val="both"/>
       </w:pPr>
       <w:r>
-        <w:t>Para optimizar la hidrogeneración en un contexto de variabilidad climática, es necesario desarrollar modelos predictivos que integren datos hidrológicos y climáticos. Estos modelos pueden ayudar a anticipar cambios en los patrones de precipitación y a ajustar la operación de las centrales hidroeléctricas en consecuencia. Además, la implementación de tecnologías innovadoras, que permitan el almacenamiento de energía, y puedan complementar la producción hidroeléctrica, asegurando un suministro continuo de energía incluso en condiciones climáticas adversas.</w:t>
+        <w:t>Para optimizar la hidrogeneración en un contexto de variabilidad climática, es necesario desarrollar modelos predictivos que integren datos hidrológicos y climáticos. Estos modelos pueden ayudar a anticipar cambios en los patrones de precipitación y a ajustar la operación de las centrales hidroeléctricas en consecuencia. Además, la implementación de tecnologías innovadoras</w:t>
+      </w:r>
+      <w:r>
+        <w:t xml:space="preserve"> </w:t>
+      </w:r>
+      <w:r>
+        <w:t>que permitan el almacenamiento de energía</w:t>
+      </w:r>
+      <w:r>
+        <w:t>,</w:t>
+      </w:r>
+      <w:r>
+        <w:t xml:space="preserve"> y puedan complementar la producción hidroeléctrica asegurando</w:t>
+      </w:r>
+      <w:r>
+        <w:t xml:space="preserve"> así</w:t>
+      </w:r>
+      <w:r>
+        <w:t xml:space="preserve"> un suministro continuo de energía incluso en condiciones climáticas adversas.</w:t>
       </w:r>
     </w:p>
     <w:p>
@@ -532,7 +550,13 @@
         <w:jc w:val="both"/>
       </w:pPr>
       <w:r>
-        <w:t>Al implementar este tipo de soluciones puede conllevar riesgos potenciales, como la dependencia excesiva de los modelos predictivos y la precisión de los datos utilizados. Si los modelos no tienen en cuenta todos los factores relevantes o si los datos de entrada son incompletos o incorrectos, las predicciones pueden ser inexactas y conducir a decisiones erróneas. Además, existe el riesgo de que los cambios en las políticas gubernamentales o en las condiciones del mercado puedan afectar la eficacia de la solución a lo largo del tiempo. El cambio climático también puede ser un factor clave en la interrupción de los ciclos naturales de las precipitaciones, lo cual puede interferir con la predicción de patrones debido al alto grado de aleatoriedad que introduce en las variables, esta incertidumbre afecta de forma directa la exactitud de los modelos estadísticos que se implementen.</w:t>
+        <w:t>Al implementar este tipo de soluciones puede conllevar riesgos potenciales, como la dependencia excesiva de los modelos predictivos y la precisión de los datos utilizados. Si los modelos no tienen en cuenta todos los factores relevantes o si los datos de entrada son incompletos o incorrectos, las predicciones pueden ser inexactas y conducir a decisiones erróneas. Además, existe el riesgo de que los cambios en las políticas gubernamentales o en las condiciones del mercado puedan afectar la eficacia de la solución a lo largo del tiempo. El cambio climático también puede ser un factor clave en la interrupción de los ciclos naturales de las precipitaciones, lo cual puede interferir con la predicción de patrones debido al alto grado de aleatoriedad que introduce en las variables</w:t>
+      </w:r>
+      <w:r>
+        <w:t>, e</w:t>
+      </w:r>
+      <w:r>
+        <w:t>sta incertidumbre afecta de forma directa la exactitud de los modelos estadísticos que se implementen.</w:t>
       </w:r>
     </w:p>
     <w:p>
@@ -886,7 +910,7 @@
 </file>
 
 <file path=word/endnotes.xml><?xml version="1.0" encoding="utf-8"?>
-<w:endnotes xmlns:wpc="http://schemas.microsoft.com/office/word/2010/wordprocessingCanvas" xmlns:cx="http://schemas.microsoft.com/office/drawing/2014/chartex" xmlns:cx1="http://schemas.microsoft.com/office/drawing/2015/9/8/chartex" xmlns:cx2="http://schemas.microsoft.com/office/drawing/2015/10/21/chartex" xmlns:cx3="http://schemas.microsoft.com/office/drawing/2016/5/9/chartex" xmlns:cx4="http://schemas.microsoft.com/office/drawing/2016/5/10/chartex" xmlns:cx5="http://schemas.microsoft.com/office/drawing/2016/5/11/chartex" xmlns:cx6="http://schemas.microsoft.com/office/drawing/2016/5/12/chartex" xmlns:cx7="http://schemas.microsoft.com/office/drawing/2016/5/13/chartex" xmlns:cx8="http://schemas.microsoft.com/office/drawing/2016/5/14/chartex" xmlns:mc="http://schemas.openxmlformats.org/markup-compatibility/2006" xmlns:aink="http://schemas.microsoft.com/office/drawing/2016/ink" xmlns:am3d="http://schemas.microsoft.com/office/drawing/2017/model3d" xmlns:o="urn:schemas-microsoft-com:office:office" xmlns:oel="http://schemas.microsoft.com/office/2019/extlst" xmlns:r="http://schemas.openxmlformats.org/officeDocument/2006/relationships" xmlns:m="http://schemas.openxmlformats.org/officeDocument/2006/math" xmlns:v="urn:schemas-microsoft-com:vml" xmlns:wp14="http://schemas.microsoft.com/office/word/2010/wordprocessingDrawing" xmlns:wp="http://schemas.openxmlformats.org/drawingml/2006/wordprocessingDrawing" xmlns:w10="urn:schemas-microsoft-com:office:word" xmlns:w="http://schemas.openxmlformats.org/wordprocessingml/2006/main" xmlns:w14="http://schemas.microsoft.com/office/word/2010/wordml" xmlns:w15="http://schemas.microsoft.com/office/word/2012/wordml" xmlns:w16cex="http://schemas.microsoft.com/office/word/2018/wordml/cex" xmlns:w16cid="http://schemas.microsoft.com/office/word/2016/wordml/cid" xmlns:w16="http://schemas.microsoft.com/office/word/2018/wordml" xmlns:w16du="http://schemas.microsoft.com/office/word/2023/wordml/word16du" xmlns:w16sdtdh="http://schemas.microsoft.com/office/word/2020/wordml/sdtdatahash" xmlns:w16se="http://schemas.microsoft.com/office/word/2015/wordml/symex" xmlns:wpg="http://schemas.microsoft.com/office/word/2010/wordprocessingGroup" xmlns:wpi="http://schemas.microsoft.com/office/word/2010/wordprocessingInk" xmlns:wne="http://schemas.microsoft.com/office/word/2006/wordml" xmlns:wps="http://schemas.microsoft.com/office/word/2010/wordprocessingShape" mc:Ignorable="w14 w15 w16se w16cid w16 w16cex w16sdtdh w16du wp14">
+<w:endnotes xmlns:wpc="http://schemas.microsoft.com/office/word/2010/wordprocessingCanvas" xmlns:cx="http://schemas.microsoft.com/office/drawing/2014/chartex" xmlns:cx1="http://schemas.microsoft.com/office/drawing/2015/9/8/chartex" xmlns:cx2="http://schemas.microsoft.com/office/drawing/2015/10/21/chartex" xmlns:cx3="http://schemas.microsoft.com/office/drawing/2016/5/9/chartex" xmlns:cx4="http://schemas.microsoft.com/office/drawing/2016/5/10/chartex" xmlns:cx5="http://schemas.microsoft.com/office/drawing/2016/5/11/chartex" xmlns:cx6="http://schemas.microsoft.com/office/drawing/2016/5/12/chartex" xmlns:cx7="http://schemas.microsoft.com/office/drawing/2016/5/13/chartex" xmlns:cx8="http://schemas.microsoft.com/office/drawing/2016/5/14/chartex" xmlns:mc="http://schemas.openxmlformats.org/markup-compatibility/2006" xmlns:aink="http://schemas.microsoft.com/office/drawing/2016/ink" xmlns:am3d="http://schemas.microsoft.com/office/drawing/2017/model3d" xmlns:o="urn:schemas-microsoft-com:office:office" xmlns:oel="http://schemas.microsoft.com/office/2019/extlst" xmlns:r="http://schemas.openxmlformats.org/officeDocument/2006/relationships" xmlns:m="http://schemas.openxmlformats.org/officeDocument/2006/math" xmlns:v="urn:schemas-microsoft-com:vml" xmlns:wp14="http://schemas.microsoft.com/office/word/2010/wordprocessingDrawing" xmlns:wp="http://schemas.openxmlformats.org/drawingml/2006/wordprocessingDrawing" xmlns:w10="urn:schemas-microsoft-com:office:word" xmlns:w="http://schemas.openxmlformats.org/wordprocessingml/2006/main" xmlns:w14="http://schemas.microsoft.com/office/word/2010/wordml" xmlns:w15="http://schemas.microsoft.com/office/word/2012/wordml" xmlns:w16cex="http://schemas.microsoft.com/office/word/2018/wordml/cex" xmlns:w16cid="http://schemas.microsoft.com/office/word/2016/wordml/cid" xmlns:w16="http://schemas.microsoft.com/office/word/2018/wordml" xmlns:w16sdtdh="http://schemas.microsoft.com/office/word/2020/wordml/sdtdatahash" xmlns:w16se="http://schemas.microsoft.com/office/word/2015/wordml/symex" xmlns:wpg="http://schemas.microsoft.com/office/word/2010/wordprocessingGroup" xmlns:wpi="http://schemas.microsoft.com/office/word/2010/wordprocessingInk" xmlns:wne="http://schemas.microsoft.com/office/word/2006/wordml" xmlns:wps="http://schemas.microsoft.com/office/word/2010/wordprocessingShape" mc:Ignorable="w14 w15 w16se w16cid w16 w16cex w16sdtdh wp14">
   <w:endnote w:type="separator" w:id="-1">
     <w:p>
       <w:pPr>
@@ -911,13 +935,13 @@
 </file>
 
 <file path=word/footer1.xml><?xml version="1.0" encoding="utf-8"?>
-<w:ftr xmlns:wpc="http://schemas.microsoft.com/office/word/2010/wordprocessingCanvas" xmlns:cx="http://schemas.microsoft.com/office/drawing/2014/chartex" xmlns:cx1="http://schemas.microsoft.com/office/drawing/2015/9/8/chartex" xmlns:cx2="http://schemas.microsoft.com/office/drawing/2015/10/21/chartex" xmlns:cx3="http://schemas.microsoft.com/office/drawing/2016/5/9/chartex" xmlns:cx4="http://schemas.microsoft.com/office/drawing/2016/5/10/chartex" xmlns:cx5="http://schemas.microsoft.com/office/drawing/2016/5/11/chartex" xmlns:cx6="http://schemas.microsoft.com/office/drawing/2016/5/12/chartex" xmlns:cx7="http://schemas.microsoft.com/office/drawing/2016/5/13/chartex" xmlns:cx8="http://schemas.microsoft.com/office/drawing/2016/5/14/chartex" xmlns:mc="http://schemas.openxmlformats.org/markup-compatibility/2006" xmlns:aink="http://schemas.microsoft.com/office/drawing/2016/ink" xmlns:am3d="http://schemas.microsoft.com/office/drawing/2017/model3d" xmlns:o="urn:schemas-microsoft-com:office:office" xmlns:oel="http://schemas.microsoft.com/office/2019/extlst" xmlns:r="http://schemas.openxmlformats.org/officeDocument/2006/relationships" xmlns:m="http://schemas.openxmlformats.org/officeDocument/2006/math" xmlns:v="urn:schemas-microsoft-com:vml" xmlns:wp14="http://schemas.microsoft.com/office/word/2010/wordprocessingDrawing" xmlns:wp="http://schemas.openxmlformats.org/drawingml/2006/wordprocessingDrawing" xmlns:w10="urn:schemas-microsoft-com:office:word" xmlns:w="http://schemas.openxmlformats.org/wordprocessingml/2006/main" xmlns:w14="http://schemas.microsoft.com/office/word/2010/wordml" xmlns:w15="http://schemas.microsoft.com/office/word/2012/wordml" xmlns:w16cex="http://schemas.microsoft.com/office/word/2018/wordml/cex" xmlns:w16cid="http://schemas.microsoft.com/office/word/2016/wordml/cid" xmlns:w16="http://schemas.microsoft.com/office/word/2018/wordml" xmlns:w16du="http://schemas.microsoft.com/office/word/2023/wordml/word16du" xmlns:w16sdtdh="http://schemas.microsoft.com/office/word/2020/wordml/sdtdatahash" xmlns:w16se="http://schemas.microsoft.com/office/word/2015/wordml/symex" xmlns:wpg="http://schemas.microsoft.com/office/word/2010/wordprocessingGroup" xmlns:wpi="http://schemas.microsoft.com/office/word/2010/wordprocessingInk" xmlns:wne="http://schemas.microsoft.com/office/word/2006/wordml" xmlns:wps="http://schemas.microsoft.com/office/word/2010/wordprocessingShape" mc:Ignorable="w14 w15 w16se w16cid w16 w16cex w16sdtdh w16du wp14">
+<w:ftr xmlns:wpc="http://schemas.microsoft.com/office/word/2010/wordprocessingCanvas" xmlns:cx="http://schemas.microsoft.com/office/drawing/2014/chartex" xmlns:cx1="http://schemas.microsoft.com/office/drawing/2015/9/8/chartex" xmlns:cx2="http://schemas.microsoft.com/office/drawing/2015/10/21/chartex" xmlns:cx3="http://schemas.microsoft.com/office/drawing/2016/5/9/chartex" xmlns:cx4="http://schemas.microsoft.com/office/drawing/2016/5/10/chartex" xmlns:cx5="http://schemas.microsoft.com/office/drawing/2016/5/11/chartex" xmlns:cx6="http://schemas.microsoft.com/office/drawing/2016/5/12/chartex" xmlns:cx7="http://schemas.microsoft.com/office/drawing/2016/5/13/chartex" xmlns:cx8="http://schemas.microsoft.com/office/drawing/2016/5/14/chartex" xmlns:mc="http://schemas.openxmlformats.org/markup-compatibility/2006" xmlns:aink="http://schemas.microsoft.com/office/drawing/2016/ink" xmlns:am3d="http://schemas.microsoft.com/office/drawing/2017/model3d" xmlns:o="urn:schemas-microsoft-com:office:office" xmlns:oel="http://schemas.microsoft.com/office/2019/extlst" xmlns:r="http://schemas.openxmlformats.org/officeDocument/2006/relationships" xmlns:m="http://schemas.openxmlformats.org/officeDocument/2006/math" xmlns:v="urn:schemas-microsoft-com:vml" xmlns:wp14="http://schemas.microsoft.com/office/word/2010/wordprocessingDrawing" xmlns:wp="http://schemas.openxmlformats.org/drawingml/2006/wordprocessingDrawing" xmlns:w10="urn:schemas-microsoft-com:office:word" xmlns:w="http://schemas.openxmlformats.org/wordprocessingml/2006/main" xmlns:w14="http://schemas.microsoft.com/office/word/2010/wordml" xmlns:w15="http://schemas.microsoft.com/office/word/2012/wordml" xmlns:w16cex="http://schemas.microsoft.com/office/word/2018/wordml/cex" xmlns:w16cid="http://schemas.microsoft.com/office/word/2016/wordml/cid" xmlns:w16="http://schemas.microsoft.com/office/word/2018/wordml" xmlns:w16sdtdh="http://schemas.microsoft.com/office/word/2020/wordml/sdtdatahash" xmlns:w16se="http://schemas.microsoft.com/office/word/2015/wordml/symex" xmlns:wpg="http://schemas.microsoft.com/office/word/2010/wordprocessingGroup" xmlns:wpi="http://schemas.microsoft.com/office/word/2010/wordprocessingInk" xmlns:wne="http://schemas.microsoft.com/office/word/2006/wordml" xmlns:wps="http://schemas.microsoft.com/office/word/2010/wordprocessingShape" mc:Ignorable="w14 w15 w16se w16cid w16 w16cex w16sdtdh wp14">
   <w:p/>
 </w:ftr>
 </file>
 
 <file path=word/footnotes.xml><?xml version="1.0" encoding="utf-8"?>
-<w:footnotes xmlns:wpc="http://schemas.microsoft.com/office/word/2010/wordprocessingCanvas" xmlns:cx="http://schemas.microsoft.com/office/drawing/2014/chartex" xmlns:cx1="http://schemas.microsoft.com/office/drawing/2015/9/8/chartex" xmlns:cx2="http://schemas.microsoft.com/office/drawing/2015/10/21/chartex" xmlns:cx3="http://schemas.microsoft.com/office/drawing/2016/5/9/chartex" xmlns:cx4="http://schemas.microsoft.com/office/drawing/2016/5/10/chartex" xmlns:cx5="http://schemas.microsoft.com/office/drawing/2016/5/11/chartex" xmlns:cx6="http://schemas.microsoft.com/office/drawing/2016/5/12/chartex" xmlns:cx7="http://schemas.microsoft.com/office/drawing/2016/5/13/chartex" xmlns:cx8="http://schemas.microsoft.com/office/drawing/2016/5/14/chartex" xmlns:mc="http://schemas.openxmlformats.org/markup-compatibility/2006" xmlns:aink="http://schemas.microsoft.com/office/drawing/2016/ink" xmlns:am3d="http://schemas.microsoft.com/office/drawing/2017/model3d" xmlns:o="urn:schemas-microsoft-com:office:office" xmlns:oel="http://schemas.microsoft.com/office/2019/extlst" xmlns:r="http://schemas.openxmlformats.org/officeDocument/2006/relationships" xmlns:m="http://schemas.openxmlformats.org/officeDocument/2006/math" xmlns:v="urn:schemas-microsoft-com:vml" xmlns:wp14="http://schemas.microsoft.com/office/word/2010/wordprocessingDrawing" xmlns:wp="http://schemas.openxmlformats.org/drawingml/2006/wordprocessingDrawing" xmlns:w10="urn:schemas-microsoft-com:office:word" xmlns:w="http://schemas.openxmlformats.org/wordprocessingml/2006/main" xmlns:w14="http://schemas.microsoft.com/office/word/2010/wordml" xmlns:w15="http://schemas.microsoft.com/office/word/2012/wordml" xmlns:w16cex="http://schemas.microsoft.com/office/word/2018/wordml/cex" xmlns:w16cid="http://schemas.microsoft.com/office/word/2016/wordml/cid" xmlns:w16="http://schemas.microsoft.com/office/word/2018/wordml" xmlns:w16du="http://schemas.microsoft.com/office/word/2023/wordml/word16du" xmlns:w16sdtdh="http://schemas.microsoft.com/office/word/2020/wordml/sdtdatahash" xmlns:w16se="http://schemas.microsoft.com/office/word/2015/wordml/symex" xmlns:wpg="http://schemas.microsoft.com/office/word/2010/wordprocessingGroup" xmlns:wpi="http://schemas.microsoft.com/office/word/2010/wordprocessingInk" xmlns:wne="http://schemas.microsoft.com/office/word/2006/wordml" xmlns:wps="http://schemas.microsoft.com/office/word/2010/wordprocessingShape" mc:Ignorable="w14 w15 w16se w16cid w16 w16cex w16sdtdh w16du wp14">
+<w:footnotes xmlns:wpc="http://schemas.microsoft.com/office/word/2010/wordprocessingCanvas" xmlns:cx="http://schemas.microsoft.com/office/drawing/2014/chartex" xmlns:cx1="http://schemas.microsoft.com/office/drawing/2015/9/8/chartex" xmlns:cx2="http://schemas.microsoft.com/office/drawing/2015/10/21/chartex" xmlns:cx3="http://schemas.microsoft.com/office/drawing/2016/5/9/chartex" xmlns:cx4="http://schemas.microsoft.com/office/drawing/2016/5/10/chartex" xmlns:cx5="http://schemas.microsoft.com/office/drawing/2016/5/11/chartex" xmlns:cx6="http://schemas.microsoft.com/office/drawing/2016/5/12/chartex" xmlns:cx7="http://schemas.microsoft.com/office/drawing/2016/5/13/chartex" xmlns:cx8="http://schemas.microsoft.com/office/drawing/2016/5/14/chartex" xmlns:mc="http://schemas.openxmlformats.org/markup-compatibility/2006" xmlns:aink="http://schemas.microsoft.com/office/drawing/2016/ink" xmlns:am3d="http://schemas.microsoft.com/office/drawing/2017/model3d" xmlns:o="urn:schemas-microsoft-com:office:office" xmlns:oel="http://schemas.microsoft.com/office/2019/extlst" xmlns:r="http://schemas.openxmlformats.org/officeDocument/2006/relationships" xmlns:m="http://schemas.openxmlformats.org/officeDocument/2006/math" xmlns:v="urn:schemas-microsoft-com:vml" xmlns:wp14="http://schemas.microsoft.com/office/word/2010/wordprocessingDrawing" xmlns:wp="http://schemas.openxmlformats.org/drawingml/2006/wordprocessingDrawing" xmlns:w10="urn:schemas-microsoft-com:office:word" xmlns:w="http://schemas.openxmlformats.org/wordprocessingml/2006/main" xmlns:w14="http://schemas.microsoft.com/office/word/2010/wordml" xmlns:w15="http://schemas.microsoft.com/office/word/2012/wordml" xmlns:w16cex="http://schemas.microsoft.com/office/word/2018/wordml/cex" xmlns:w16cid="http://schemas.microsoft.com/office/word/2016/wordml/cid" xmlns:w16="http://schemas.microsoft.com/office/word/2018/wordml" xmlns:w16sdtdh="http://schemas.microsoft.com/office/word/2020/wordml/sdtdatahash" xmlns:w16se="http://schemas.microsoft.com/office/word/2015/wordml/symex" xmlns:wpg="http://schemas.microsoft.com/office/word/2010/wordprocessingGroup" xmlns:wpi="http://schemas.microsoft.com/office/word/2010/wordprocessingInk" xmlns:wne="http://schemas.microsoft.com/office/word/2006/wordml" xmlns:wps="http://schemas.microsoft.com/office/word/2010/wordprocessingShape" mc:Ignorable="w14 w15 w16se w16cid w16 w16cex w16sdtdh wp14">
   <w:footnote w:type="separator" w:id="-1">
     <w:p>
       <w:pPr>
@@ -942,7 +966,7 @@
 </file>
 
 <file path=word/numbering.xml><?xml version="1.0" encoding="utf-8"?>
-<w:numbering xmlns:wpc="http://schemas.microsoft.com/office/word/2010/wordprocessingCanvas" xmlns:cx="http://schemas.microsoft.com/office/drawing/2014/chartex" xmlns:cx1="http://schemas.microsoft.com/office/drawing/2015/9/8/chartex" xmlns:cx2="http://schemas.microsoft.com/office/drawing/2015/10/21/chartex" xmlns:cx3="http://schemas.microsoft.com/office/drawing/2016/5/9/chartex" xmlns:cx4="http://schemas.microsoft.com/office/drawing/2016/5/10/chartex" xmlns:cx5="http://schemas.microsoft.com/office/drawing/2016/5/11/chartex" xmlns:cx6="http://schemas.microsoft.com/office/drawing/2016/5/12/chartex" xmlns:cx7="http://schemas.microsoft.com/office/drawing/2016/5/13/chartex" xmlns:cx8="http://schemas.microsoft.com/office/drawing/2016/5/14/chartex" xmlns:mc="http://schemas.openxmlformats.org/markup-compatibility/2006" xmlns:aink="http://schemas.microsoft.com/office/drawing/2016/ink" xmlns:am3d="http://schemas.microsoft.com/office/drawing/2017/model3d" xmlns:o="urn:schemas-microsoft-com:office:office" xmlns:oel="http://schemas.microsoft.com/office/2019/extlst" xmlns:r="http://schemas.openxmlformats.org/officeDocument/2006/relationships" xmlns:m="http://schemas.openxmlformats.org/officeDocument/2006/math" xmlns:v="urn:schemas-microsoft-com:vml" xmlns:wp14="http://schemas.microsoft.com/office/word/2010/wordprocessingDrawing" xmlns:wp="http://schemas.openxmlformats.org/drawingml/2006/wordprocessingDrawing" xmlns:w10="urn:schemas-microsoft-com:office:word" xmlns:w="http://schemas.openxmlformats.org/wordprocessingml/2006/main" xmlns:w14="http://schemas.microsoft.com/office/word/2010/wordml" xmlns:w15="http://schemas.microsoft.com/office/word/2012/wordml" xmlns:w16cex="http://schemas.microsoft.com/office/word/2018/wordml/cex" xmlns:w16cid="http://schemas.microsoft.com/office/word/2016/wordml/cid" xmlns:w16="http://schemas.microsoft.com/office/word/2018/wordml" xmlns:w16du="http://schemas.microsoft.com/office/word/2023/wordml/word16du" xmlns:w16sdtdh="http://schemas.microsoft.com/office/word/2020/wordml/sdtdatahash" xmlns:w16se="http://schemas.microsoft.com/office/word/2015/wordml/symex" xmlns:wpg="http://schemas.microsoft.com/office/word/2010/wordprocessingGroup" xmlns:wpi="http://schemas.microsoft.com/office/word/2010/wordprocessingInk" xmlns:wne="http://schemas.microsoft.com/office/word/2006/wordml" xmlns:wps="http://schemas.microsoft.com/office/word/2010/wordprocessingShape" mc:Ignorable="w14 w15 w16se w16cid w16 w16cex w16sdtdh w16du wp14">
+<w:numbering xmlns:wpc="http://schemas.microsoft.com/office/word/2010/wordprocessingCanvas" xmlns:cx="http://schemas.microsoft.com/office/drawing/2014/chartex" xmlns:cx1="http://schemas.microsoft.com/office/drawing/2015/9/8/chartex" xmlns:cx2="http://schemas.microsoft.com/office/drawing/2015/10/21/chartex" xmlns:cx3="http://schemas.microsoft.com/office/drawing/2016/5/9/chartex" xmlns:cx4="http://schemas.microsoft.com/office/drawing/2016/5/10/chartex" xmlns:cx5="http://schemas.microsoft.com/office/drawing/2016/5/11/chartex" xmlns:cx6="http://schemas.microsoft.com/office/drawing/2016/5/12/chartex" xmlns:cx7="http://schemas.microsoft.com/office/drawing/2016/5/13/chartex" xmlns:cx8="http://schemas.microsoft.com/office/drawing/2016/5/14/chartex" xmlns:mc="http://schemas.openxmlformats.org/markup-compatibility/2006" xmlns:aink="http://schemas.microsoft.com/office/drawing/2016/ink" xmlns:am3d="http://schemas.microsoft.com/office/drawing/2017/model3d" xmlns:o="urn:schemas-microsoft-com:office:office" xmlns:oel="http://schemas.microsoft.com/office/2019/extlst" xmlns:r="http://schemas.openxmlformats.org/officeDocument/2006/relationships" xmlns:m="http://schemas.openxmlformats.org/officeDocument/2006/math" xmlns:v="urn:schemas-microsoft-com:vml" xmlns:wp14="http://schemas.microsoft.com/office/word/2010/wordprocessingDrawing" xmlns:wp="http://schemas.openxmlformats.org/drawingml/2006/wordprocessingDrawing" xmlns:w10="urn:schemas-microsoft-com:office:word" xmlns:w="http://schemas.openxmlformats.org/wordprocessingml/2006/main" xmlns:w14="http://schemas.microsoft.com/office/word/2010/wordml" xmlns:w15="http://schemas.microsoft.com/office/word/2012/wordml" xmlns:w16cex="http://schemas.microsoft.com/office/word/2018/wordml/cex" xmlns:w16cid="http://schemas.microsoft.com/office/word/2016/wordml/cid" xmlns:w16="http://schemas.microsoft.com/office/word/2018/wordml" xmlns:w16sdtdh="http://schemas.microsoft.com/office/word/2020/wordml/sdtdatahash" xmlns:w16se="http://schemas.microsoft.com/office/word/2015/wordml/symex" xmlns:wpg="http://schemas.microsoft.com/office/word/2010/wordprocessingGroup" xmlns:wpi="http://schemas.microsoft.com/office/word/2010/wordprocessingInk" xmlns:wne="http://schemas.microsoft.com/office/word/2006/wordml" xmlns:wps="http://schemas.microsoft.com/office/word/2010/wordprocessingShape" mc:Ignorable="w14 w15 w16se w16cid w16 w16cex w16sdtdh wp14">
   <w:abstractNum w:abstractNumId="0" w15:restartNumberingAfterBreak="0">
     <w:nsid w:val="7AFA2BFC"/>
     <w:multiLevelType w:val="multilevel"/>
@@ -1063,7 +1087,7 @@
 </file>
 
 <file path=word/styles.xml><?xml version="1.0" encoding="utf-8"?>
-<w:styles xmlns:mc="http://schemas.openxmlformats.org/markup-compatibility/2006" xmlns:r="http://schemas.openxmlformats.org/officeDocument/2006/relationships" xmlns:w="http://schemas.openxmlformats.org/wordprocessingml/2006/main" xmlns:w14="http://schemas.microsoft.com/office/word/2010/wordml" xmlns:w15="http://schemas.microsoft.com/office/word/2012/wordml" xmlns:w16cex="http://schemas.microsoft.com/office/word/2018/wordml/cex" xmlns:w16cid="http://schemas.microsoft.com/office/word/2016/wordml/cid" xmlns:w16="http://schemas.microsoft.com/office/word/2018/wordml" xmlns:w16du="http://schemas.microsoft.com/office/word/2023/wordml/word16du" xmlns:w16sdtdh="http://schemas.microsoft.com/office/word/2020/wordml/sdtdatahash" xmlns:w16se="http://schemas.microsoft.com/office/word/2015/wordml/symex" mc:Ignorable="w14 w15 w16se w16cid w16 w16cex w16sdtdh w16du">
+<w:styles xmlns:mc="http://schemas.openxmlformats.org/markup-compatibility/2006" xmlns:r="http://schemas.openxmlformats.org/officeDocument/2006/relationships" xmlns:w="http://schemas.openxmlformats.org/wordprocessingml/2006/main" xmlns:w14="http://schemas.microsoft.com/office/word/2010/wordml" xmlns:w15="http://schemas.microsoft.com/office/word/2012/wordml" xmlns:w16cex="http://schemas.microsoft.com/office/word/2018/wordml/cex" xmlns:w16cid="http://schemas.microsoft.com/office/word/2016/wordml/cid" xmlns:w16="http://schemas.microsoft.com/office/word/2018/wordml" xmlns:w16sdtdh="http://schemas.microsoft.com/office/word/2020/wordml/sdtdatahash" xmlns:w16se="http://schemas.microsoft.com/office/word/2015/wordml/symex" mc:Ignorable="w14 w15 w16se w16cid w16 w16cex w16sdtdh">
   <w:docDefaults>
     <w:rPrDefault>
       <w:rPr>

</xml_diff>